<commit_message>
Lastenheft erweitert, Benutzerschnittstellen ausformuliert.
</commit_message>
<xml_diff>
--- a/blatt_2/Lastenheft.docx
+++ b/blatt_2/Lastenheft.docx
@@ -128,6 +128,167 @@
     <w:p>
       <w:pPr>
         <w:pStyle w:val="Listenabsatz"/>
+        <w:jc w:val="both"/>
+        <w:rPr>
+          <w:rFonts w:asciiTheme="majorHAnsi" w:hAnsiTheme="majorHAnsi"/>
+        </w:rPr>
+      </w:pPr>
+      <w:r>
+        <w:rPr>
+          <w:rFonts w:asciiTheme="majorHAnsi" w:hAnsiTheme="majorHAnsi"/>
+        </w:rPr>
+        <w:t xml:space="preserve">Es gilt, insgesamt zwei verschiedene Nutzerschnittstellen zu implementieren. Ein Webinterface soll eine Übersicht über den gesamten Datenbestand geben. Es soll die Möglichkeit bieten, </w:t>
+      </w:r>
+      <w:r>
+        <w:rPr>
+          <w:rFonts w:asciiTheme="majorHAnsi" w:hAnsiTheme="majorHAnsi"/>
+        </w:rPr>
+        <w:t xml:space="preserve">sich </w:t>
+      </w:r>
+      <w:r>
+        <w:rPr>
+          <w:rFonts w:asciiTheme="majorHAnsi" w:hAnsiTheme="majorHAnsi"/>
+        </w:rPr>
+        <w:t>sowohl in tabellarischer Form</w:t>
+      </w:r>
+      <w:r>
+        <w:rPr>
+          <w:rFonts w:asciiTheme="majorHAnsi" w:hAnsiTheme="majorHAnsi"/>
+        </w:rPr>
+        <w:t>,</w:t>
+      </w:r>
+      <w:r>
+        <w:rPr>
+          <w:rFonts w:asciiTheme="majorHAnsi" w:hAnsiTheme="majorHAnsi"/>
+        </w:rPr>
+        <w:t xml:space="preserve"> als </w:t>
+      </w:r>
+      <w:proofErr w:type="gramStart"/>
+      <w:r>
+        <w:rPr>
+          <w:rFonts w:asciiTheme="majorHAnsi" w:hAnsiTheme="majorHAnsi"/>
+        </w:rPr>
+        <w:t xml:space="preserve">auch mittels </w:t>
+      </w:r>
+      <w:r>
+        <w:rPr>
+          <w:rFonts w:asciiTheme="majorHAnsi" w:hAnsiTheme="majorHAnsi"/>
+        </w:rPr>
+        <w:t>Diagrammen</w:t>
+      </w:r>
+      <w:proofErr w:type="gramEnd"/>
+      <w:r>
+        <w:rPr>
+          <w:rFonts w:asciiTheme="majorHAnsi" w:hAnsiTheme="majorHAnsi"/>
+        </w:rPr>
+        <w:t xml:space="preserve"> einen Überblick über die Wahlergebnisse zu schaffen. Vordefinierte Views sollen die Ergebnisse nach Partei, Wahlkreis, Bundesland, sowie Bundesebene darstellen. Eine vergleichende Gegenüberstellung der einzelnen Wahljahre soll ebenfalls vorhanden sein. Zuletzt soll eine Eingabemaske für SQL-</w:t>
+      </w:r>
+      <w:proofErr w:type="spellStart"/>
+      <w:r>
+        <w:rPr>
+          <w:rFonts w:asciiTheme="majorHAnsi" w:hAnsiTheme="majorHAnsi"/>
+        </w:rPr>
+        <w:t>Queries</w:t>
+      </w:r>
+      <w:proofErr w:type="spellEnd"/>
+      <w:r>
+        <w:rPr>
+          <w:rFonts w:asciiTheme="majorHAnsi" w:hAnsiTheme="majorHAnsi"/>
+        </w:rPr>
+        <w:t xml:space="preserve"> fortgeschrittenen Benutzern die Möglichkeit geben, eigene Datenbankabfragen zu starten. </w:t>
+      </w:r>
+    </w:p>
+    <w:p>
+      <w:pPr>
+        <w:pStyle w:val="Listenabsatz"/>
+        <w:jc w:val="both"/>
+        <w:rPr>
+          <w:rFonts w:asciiTheme="majorHAnsi" w:hAnsiTheme="majorHAnsi"/>
+        </w:rPr>
+      </w:pPr>
+      <w:r>
+        <w:rPr>
+          <w:rFonts w:asciiTheme="majorHAnsi" w:hAnsiTheme="majorHAnsi"/>
+        </w:rPr>
+        <w:t xml:space="preserve">Bei der zweiten Nutzerschnittstelle soll es sich um einen </w:t>
+      </w:r>
+      <w:proofErr w:type="spellStart"/>
+      <w:r>
+        <w:rPr>
+          <w:rFonts w:asciiTheme="majorHAnsi" w:hAnsiTheme="majorHAnsi"/>
+        </w:rPr>
+        <w:t>Thin</w:t>
+      </w:r>
+      <w:proofErr w:type="spellEnd"/>
+      <w:r>
+        <w:rPr>
+          <w:rFonts w:asciiTheme="majorHAnsi" w:hAnsiTheme="majorHAnsi"/>
+        </w:rPr>
+        <w:t xml:space="preserve"> Client handeln, welcher einem Nutzer die </w:t>
+      </w:r>
+      <w:proofErr w:type="spellStart"/>
+      <w:r>
+        <w:rPr>
+          <w:rFonts w:asciiTheme="majorHAnsi" w:hAnsiTheme="majorHAnsi"/>
+        </w:rPr>
+        <w:t>Mögllichkeit</w:t>
+      </w:r>
+      <w:proofErr w:type="spellEnd"/>
+      <w:r>
+        <w:rPr>
+          <w:rFonts w:asciiTheme="majorHAnsi" w:hAnsiTheme="majorHAnsi"/>
+        </w:rPr>
+        <w:t xml:space="preserve"> geben soll, seine Erst- und Zweitstimme für eine fiktive Bundestagswahl abzugeben. Im Gegensatz zur Webschnittst</w:t>
+      </w:r>
+      <w:bookmarkStart w:id="0" w:name="_GoBack"/>
+      <w:bookmarkEnd w:id="0"/>
+      <w:r>
+        <w:rPr>
+          <w:rFonts w:asciiTheme="majorHAnsi" w:hAnsiTheme="majorHAnsi"/>
+        </w:rPr>
+        <w:t xml:space="preserve">elle soll also der </w:t>
+      </w:r>
+      <w:proofErr w:type="spellStart"/>
+      <w:r>
+        <w:rPr>
+          <w:rFonts w:asciiTheme="majorHAnsi" w:hAnsiTheme="majorHAnsi"/>
+        </w:rPr>
+        <w:t>Thin</w:t>
+      </w:r>
+      <w:proofErr w:type="spellEnd"/>
+      <w:r>
+        <w:rPr>
+          <w:rFonts w:asciiTheme="majorHAnsi" w:hAnsiTheme="majorHAnsi"/>
+        </w:rPr>
+        <w:t xml:space="preserve"> Client die Möglichkeit bieten, </w:t>
+      </w:r>
+      <w:proofErr w:type="gramStart"/>
+      <w:r>
+        <w:rPr>
+          <w:rFonts w:asciiTheme="majorHAnsi" w:hAnsiTheme="majorHAnsi"/>
+        </w:rPr>
+        <w:t>neue Daten</w:t>
+      </w:r>
+      <w:proofErr w:type="gramEnd"/>
+      <w:r>
+        <w:rPr>
+          <w:rFonts w:asciiTheme="majorHAnsi" w:hAnsiTheme="majorHAnsi"/>
+        </w:rPr>
+        <w:t xml:space="preserve"> in der Datenbank zu hinterlegen.</w:t>
+      </w:r>
+    </w:p>
+    <w:p>
+      <w:pPr>
+        <w:pStyle w:val="Listenabsatz"/>
+        <w:rPr>
+          <w:rFonts w:asciiTheme="majorHAnsi" w:hAnsiTheme="majorHAnsi"/>
+          <w:b/>
+        </w:rPr>
+      </w:pPr>
+    </w:p>
+    <w:p>
+      <w:pPr>
+        <w:pStyle w:val="Listenabsatz"/>
         <w:numPr>
           <w:ilvl w:val="0"/>
           <w:numId w:val="1"/>
@@ -147,6 +308,14 @@
     </w:p>
     <w:p>
       <w:pPr>
+        <w:rPr>
+          <w:rFonts w:asciiTheme="majorHAnsi" w:hAnsiTheme="majorHAnsi"/>
+          <w:b/>
+        </w:rPr>
+      </w:pPr>
+    </w:p>
+    <w:p>
+      <w:pPr>
         <w:pStyle w:val="Listenabsatz"/>
         <w:jc w:val="both"/>
         <w:rPr>
@@ -163,15 +332,7 @@
         <w:rPr>
           <w:rFonts w:asciiTheme="majorHAnsi" w:hAnsiTheme="majorHAnsi"/>
         </w:rPr>
-        <w:t>ind. Die Vorteile des Einsatzes eines DBMS für diesen Zweck sind dabei nicht von der Hand zu weisen und sollen an dieser Stelle nicht weiter ausgeführt werden. Des Weiteren ist ein Webinterface notwendig, das für die Anzeige der Daten und deren Vergleich zuständig ist. Es soll dabei möglich sein, sowohl die Ergebnisse nach Parteien auf Bundes- und Landesebene zu analysieren, als auch die Ergebnisse nach Orten, beispielsweise in Wahlkreisen oder Bundesländern. Es soll ebenfalls die Zusammenstellung des Bundestags in den verschiedenen Jahren als auch die Stimmenverteilung der Wahl visualisiert werden. Dabei ist es notwendig, die Wahlergebnisse der Jahre 2009 und 2013 anhand der Stimmen korrekt zu berechnen und darzustellen</w:t>
-      </w:r>
-      <w:bookmarkStart w:id="0" w:name="_GoBack"/>
-      <w:bookmarkEnd w:id="0"/>
-      <w:r>
-        <w:rPr>
-          <w:rFonts w:asciiTheme="majorHAnsi" w:hAnsiTheme="majorHAnsi"/>
-        </w:rPr>
-        <w:t>.</w:t>
+        <w:t>ind. Die Vorteile des Einsatzes eines DBMS für diesen Zweck sind dabei nicht von der Hand zu weisen und sollen an dieser Stelle nicht weiter ausgeführt werden. Des Weiteren ist ein Webinterface notwendig, das für die Anzeige der Daten und deren Vergleich zuständig ist. Es soll dabei möglich sein, sowohl die Ergebnisse nach Parteien auf Bundes- und Landesebene zu analysieren, als auch die Ergebnisse nach Orten, beispielsweise in Wahlkreisen oder Bundesländern. Es soll ebenfalls die Zusammenstellung des Bundestags in den verschiedenen Jahren als auch die Stimmenverteilung der Wahl visualisiert werden. Dabei ist es notwendig, die Wahlergebnisse der Jahre 2009 und 2013 anhand der Stimmen korrekt zu berechnen und darzustellen.</w:t>
       </w:r>
     </w:p>
     <w:p>
@@ -202,6 +363,15 @@
         </w:rPr>
         <w:t xml:space="preserve"> Verwendung des Wahlinformationssystems als System für die Durchführung einer Wahl nutzbar macht. Dabei ist zu beachten, dass Kandidaten hinzugefügt werden müssen, Landeslisten neu erzeugt werden müssen und die Stimmabgabe unterstützt werden muss. Eine grafische Oberfläche für diese Funktionalität wird aber nicht gefordert.</w:t>
       </w:r>
+    </w:p>
+    <w:p>
+      <w:pPr>
+        <w:pStyle w:val="Listenabsatz"/>
+        <w:jc w:val="both"/>
+        <w:rPr>
+          <w:rFonts w:asciiTheme="majorHAnsi" w:hAnsiTheme="majorHAnsi"/>
+        </w:rPr>
+      </w:pPr>
     </w:p>
     <w:p>
       <w:pPr>

</xml_diff>

<commit_message>
Lastenheft angepasst; Nichtfunktionale Anforderungen + Abnahmekriterien hinzugefügt
</commit_message>
<xml_diff>
--- a/blatt_2/Lastenheft.docx
+++ b/blatt_2/Lastenheft.docx
@@ -1,6 +1,6 @@
 
 <file path=word/document.xml><?xml version="1.0" encoding="utf-8"?>
-<w:document xmlns:wpc="http://schemas.microsoft.com/office/word/2010/wordprocessingCanvas" xmlns:mo="http://schemas.microsoft.com/office/mac/office/2008/main" xmlns:mc="http://schemas.openxmlformats.org/markup-compatibility/2006" xmlns:mv="urn:schemas-microsoft-com:mac:vml" xmlns:o="urn:schemas-microsoft-com:office:office" xmlns:r="http://schemas.openxmlformats.org/officeDocument/2006/relationships" xmlns:m="http://schemas.openxmlformats.org/officeDocument/2006/math" xmlns:v="urn:schemas-microsoft-com:vml" xmlns:wp14="http://schemas.microsoft.com/office/word/2010/wordprocessingDrawing" xmlns:wp="http://schemas.openxmlformats.org/drawingml/2006/wordprocessingDrawing" xmlns:w10="urn:schemas-microsoft-com:office:word" xmlns:w="http://schemas.openxmlformats.org/wordprocessingml/2006/main" xmlns:w14="http://schemas.microsoft.com/office/word/2010/wordml" xmlns:wpg="http://schemas.microsoft.com/office/word/2010/wordprocessingGroup" xmlns:wpi="http://schemas.microsoft.com/office/word/2010/wordprocessingInk" xmlns:wne="http://schemas.microsoft.com/office/word/2006/wordml" xmlns:wps="http://schemas.microsoft.com/office/word/2010/wordprocessingShape" mc:Ignorable="w14 wp14">
+<w:document xmlns:wpc="http://schemas.microsoft.com/office/word/2010/wordprocessingCanvas" xmlns:mc="http://schemas.openxmlformats.org/markup-compatibility/2006" xmlns:o="urn:schemas-microsoft-com:office:office" xmlns:r="http://schemas.openxmlformats.org/officeDocument/2006/relationships" xmlns:m="http://schemas.openxmlformats.org/officeDocument/2006/math" xmlns:v="urn:schemas-microsoft-com:vml" xmlns:wp14="http://schemas.microsoft.com/office/word/2010/wordprocessingDrawing" xmlns:wp="http://schemas.openxmlformats.org/drawingml/2006/wordprocessingDrawing" xmlns:w10="urn:schemas-microsoft-com:office:word" xmlns:w="http://schemas.openxmlformats.org/wordprocessingml/2006/main" xmlns:w14="http://schemas.microsoft.com/office/word/2010/wordml" xmlns:wpg="http://schemas.microsoft.com/office/word/2010/wordprocessingGroup" xmlns:wpi="http://schemas.microsoft.com/office/word/2010/wordprocessingInk" xmlns:wne="http://schemas.microsoft.com/office/word/2006/wordml" xmlns:wps="http://schemas.microsoft.com/office/word/2010/wordprocessingShape" mc:Ignorable="w14 wp14">
   <w:body>
     <w:p>
       <w:pPr>
@@ -72,21 +72,7 @@
         <w:rPr>
           <w:rFonts w:asciiTheme="majorHAnsi" w:hAnsiTheme="majorHAnsi"/>
         </w:rPr>
-        <w:t xml:space="preserve">Ersteller: Katja Ludwig, Ralph </w:t>
-      </w:r>
-      <w:proofErr w:type="spellStart"/>
-      <w:r>
-        <w:rPr>
-          <w:rFonts w:asciiTheme="majorHAnsi" w:hAnsiTheme="majorHAnsi"/>
-        </w:rPr>
-        <w:t>Reithmeier</w:t>
-      </w:r>
-      <w:proofErr w:type="spellEnd"/>
-      <w:r>
-        <w:rPr>
-          <w:rFonts w:asciiTheme="majorHAnsi" w:hAnsiTheme="majorHAnsi"/>
-        </w:rPr>
-        <w:t>, Philip Lenzen</w:t>
+        <w:t>Ersteller: Katja Ludwig, Ralph Reithmeier, Philip Lenzen</w:t>
       </w:r>
     </w:p>
     <w:p>
@@ -149,53 +135,25 @@
         <w:rPr>
           <w:rFonts w:asciiTheme="majorHAnsi" w:hAnsiTheme="majorHAnsi"/>
         </w:rPr>
-        <w:t>sowohl in tabellarischer Form</w:t>
-      </w:r>
-      <w:r>
-        <w:rPr>
-          <w:rFonts w:asciiTheme="majorHAnsi" w:hAnsiTheme="majorHAnsi"/>
-        </w:rPr>
-        <w:t>,</w:t>
-      </w:r>
-      <w:r>
-        <w:rPr>
-          <w:rFonts w:asciiTheme="majorHAnsi" w:hAnsiTheme="majorHAnsi"/>
-        </w:rPr>
-        <w:t xml:space="preserve"> als </w:t>
-      </w:r>
-      <w:proofErr w:type="gramStart"/>
-      <w:r>
-        <w:rPr>
-          <w:rFonts w:asciiTheme="majorHAnsi" w:hAnsiTheme="majorHAnsi"/>
-        </w:rPr>
-        <w:t xml:space="preserve">auch mittels </w:t>
-      </w:r>
-      <w:r>
-        <w:rPr>
-          <w:rFonts w:asciiTheme="majorHAnsi" w:hAnsiTheme="majorHAnsi"/>
-        </w:rPr>
-        <w:t>Diagrammen</w:t>
-      </w:r>
-      <w:proofErr w:type="gramEnd"/>
-      <w:r>
-        <w:rPr>
-          <w:rFonts w:asciiTheme="majorHAnsi" w:hAnsiTheme="majorHAnsi"/>
-        </w:rPr>
-        <w:t xml:space="preserve"> einen Überblick über die Wahlergebnisse zu schaffen. Vordefinierte Views sollen die Ergebnisse nach Partei, Wahlkreis, Bundesland, sowie Bundesebene darstellen. Eine vergleichende Gegenüberstellung der einzelnen Wahljahre soll ebenfalls vorhanden sein. Zuletzt soll eine Eingabemaske für SQL-</w:t>
-      </w:r>
-      <w:proofErr w:type="spellStart"/>
-      <w:r>
-        <w:rPr>
-          <w:rFonts w:asciiTheme="majorHAnsi" w:hAnsiTheme="majorHAnsi"/>
-        </w:rPr>
-        <w:t>Queries</w:t>
-      </w:r>
-      <w:proofErr w:type="spellEnd"/>
-      <w:r>
-        <w:rPr>
-          <w:rFonts w:asciiTheme="majorHAnsi" w:hAnsiTheme="majorHAnsi"/>
-        </w:rPr>
-        <w:t xml:space="preserve"> fortgeschrittenen Benutzern die Möglichkeit geben, eigene Datenbankabfragen zu starten. </w:t>
+        <w:t>einen Überblick über die Wahlergebnisse</w:t>
+      </w:r>
+      <w:r>
+        <w:rPr>
+          <w:rFonts w:asciiTheme="majorHAnsi" w:hAnsiTheme="majorHAnsi"/>
+        </w:rPr>
+        <w:t xml:space="preserve"> der Bundestagswahlen 2009 und 2013 in ansprechender Form</w:t>
+      </w:r>
+      <w:r>
+        <w:rPr>
+          <w:rFonts w:asciiTheme="majorHAnsi" w:hAnsiTheme="majorHAnsi"/>
+        </w:rPr>
+        <w:t xml:space="preserve"> zu schaffen. Vordefinierte Views sollen die Ergebnisse nach Partei, Wahlkreis, Bundesland</w:t>
+      </w:r>
+      <w:r>
+        <w:rPr>
+          <w:rFonts w:asciiTheme="majorHAnsi" w:hAnsiTheme="majorHAnsi"/>
+        </w:rPr>
+        <w:t>, sowie Bundesebene darstellen.</w:t>
       </w:r>
     </w:p>
     <w:p>
@@ -210,71 +168,67 @@
         <w:rPr>
           <w:rFonts w:asciiTheme="majorHAnsi" w:hAnsiTheme="majorHAnsi"/>
         </w:rPr>
-        <w:t xml:space="preserve">Bei der zweiten Nutzerschnittstelle soll es sich um einen </w:t>
-      </w:r>
-      <w:proofErr w:type="spellStart"/>
-      <w:r>
-        <w:rPr>
-          <w:rFonts w:asciiTheme="majorHAnsi" w:hAnsiTheme="majorHAnsi"/>
-        </w:rPr>
-        <w:t>Thin</w:t>
-      </w:r>
-      <w:proofErr w:type="spellEnd"/>
-      <w:r>
-        <w:rPr>
-          <w:rFonts w:asciiTheme="majorHAnsi" w:hAnsiTheme="majorHAnsi"/>
-        </w:rPr>
-        <w:t xml:space="preserve"> Client handeln, welcher einem Nutzer die </w:t>
-      </w:r>
-      <w:proofErr w:type="spellStart"/>
-      <w:r>
-        <w:rPr>
-          <w:rFonts w:asciiTheme="majorHAnsi" w:hAnsiTheme="majorHAnsi"/>
-        </w:rPr>
-        <w:t>Mögllichkeit</w:t>
-      </w:r>
-      <w:proofErr w:type="spellEnd"/>
-      <w:r>
-        <w:rPr>
-          <w:rFonts w:asciiTheme="majorHAnsi" w:hAnsiTheme="majorHAnsi"/>
-        </w:rPr>
-        <w:t xml:space="preserve"> geben soll, seine Erst- und Zweitstimme für eine fiktive Bundestagswahl abzugeben. Im Gegensatz zur Webschnittst</w:t>
-      </w:r>
-      <w:bookmarkStart w:id="0" w:name="_GoBack"/>
-      <w:bookmarkEnd w:id="0"/>
-      <w:r>
-        <w:rPr>
-          <w:rFonts w:asciiTheme="majorHAnsi" w:hAnsiTheme="majorHAnsi"/>
-        </w:rPr>
-        <w:t xml:space="preserve">elle soll also der </w:t>
-      </w:r>
-      <w:proofErr w:type="spellStart"/>
-      <w:r>
-        <w:rPr>
-          <w:rFonts w:asciiTheme="majorHAnsi" w:hAnsiTheme="majorHAnsi"/>
-        </w:rPr>
-        <w:t>Thin</w:t>
-      </w:r>
-      <w:proofErr w:type="spellEnd"/>
-      <w:r>
-        <w:rPr>
-          <w:rFonts w:asciiTheme="majorHAnsi" w:hAnsiTheme="majorHAnsi"/>
-        </w:rPr>
-        <w:t xml:space="preserve"> Client die Möglichkeit bieten, </w:t>
-      </w:r>
-      <w:proofErr w:type="gramStart"/>
-      <w:r>
-        <w:rPr>
-          <w:rFonts w:asciiTheme="majorHAnsi" w:hAnsiTheme="majorHAnsi"/>
-        </w:rPr>
-        <w:t>neue Daten</w:t>
-      </w:r>
-      <w:proofErr w:type="gramEnd"/>
-      <w:r>
-        <w:rPr>
-          <w:rFonts w:asciiTheme="majorHAnsi" w:hAnsiTheme="majorHAnsi"/>
-        </w:rPr>
-        <w:t xml:space="preserve"> in der Datenbank zu hinterlegen.</w:t>
+        <w:t>Bei der zweiten Nutzersch</w:t>
+      </w:r>
+      <w:r>
+        <w:rPr>
+          <w:rFonts w:asciiTheme="majorHAnsi" w:hAnsiTheme="majorHAnsi"/>
+        </w:rPr>
+        <w:t>nittstelle soll es sich um ein</w:t>
+      </w:r>
+      <w:r>
+        <w:rPr>
+          <w:rFonts w:asciiTheme="majorHAnsi" w:hAnsiTheme="majorHAnsi"/>
+        </w:rPr>
+        <w:t xml:space="preserve"> </w:t>
+      </w:r>
+      <w:r>
+        <w:rPr>
+          <w:rFonts w:asciiTheme="majorHAnsi" w:hAnsiTheme="majorHAnsi"/>
+        </w:rPr>
+        <w:t xml:space="preserve">Interface handeln, welches </w:t>
+      </w:r>
+      <w:r>
+        <w:rPr>
+          <w:rFonts w:asciiTheme="majorHAnsi" w:hAnsiTheme="majorHAnsi"/>
+        </w:rPr>
+        <w:t xml:space="preserve">einem Nutzer die Möglichkeit geben soll, seine Erst- und Zweitstimme für eine </w:t>
+      </w:r>
+      <w:r>
+        <w:rPr>
+          <w:rFonts w:asciiTheme="majorHAnsi" w:hAnsiTheme="majorHAnsi"/>
+        </w:rPr>
+        <w:t>künftige</w:t>
+      </w:r>
+      <w:r>
+        <w:rPr>
+          <w:rFonts w:asciiTheme="majorHAnsi" w:hAnsiTheme="majorHAnsi"/>
+        </w:rPr>
+        <w:t xml:space="preserve"> Bundestagswahl abzugeben. Im Gegensatz zur Webschnittstelle soll </w:t>
+      </w:r>
+      <w:r>
+        <w:rPr>
+          <w:rFonts w:asciiTheme="majorHAnsi" w:hAnsiTheme="majorHAnsi"/>
+        </w:rPr>
+        <w:t>es</w:t>
+      </w:r>
+      <w:r>
+        <w:rPr>
+          <w:rFonts w:asciiTheme="majorHAnsi" w:hAnsiTheme="majorHAnsi"/>
+        </w:rPr>
+        <w:t xml:space="preserve"> die Möglichkeit bieten</w:t>
+      </w:r>
+      <w:r>
+        <w:rPr>
+          <w:rFonts w:asciiTheme="majorHAnsi" w:hAnsiTheme="majorHAnsi"/>
+        </w:rPr>
+        <w:t>, neue Daten in der Datenbank einzutragen</w:t>
+      </w:r>
+      <w:r>
+        <w:rPr>
+          <w:rFonts w:asciiTheme="majorHAnsi" w:hAnsiTheme="majorHAnsi"/>
+        </w:rPr>
+        <w:t>.</w:t>
       </w:r>
     </w:p>
     <w:p>
@@ -326,13 +280,43 @@
         <w:rPr>
           <w:rFonts w:asciiTheme="majorHAnsi" w:hAnsiTheme="majorHAnsi"/>
         </w:rPr>
-        <w:t>Es ist wichtig, zu erwähnen, dass die Daten in einer Datenbank auf einem Server abzuspeichern s</w:t>
-      </w:r>
-      <w:r>
-        <w:rPr>
-          <w:rFonts w:asciiTheme="majorHAnsi" w:hAnsiTheme="majorHAnsi"/>
-        </w:rPr>
-        <w:t>ind. Die Vorteile des Einsatzes eines DBMS für diesen Zweck sind dabei nicht von der Hand zu weisen und sollen an dieser Stelle nicht weiter ausgeführt werden. Des Weiteren ist ein Webinterface notwendig, das für die Anzeige der Daten und deren Vergleich zuständig ist. Es soll dabei möglich sein, sowohl die Ergebnisse nach Parteien auf Bundes- und Landesebene zu analysieren, als auch die Ergebnisse nach Orten, beispielsweise in Wahlkreisen oder Bundesländern. Es soll ebenfalls die Zusammenstellung des Bundestags in den verschiedenen Jahren als auch die Stimmenverteilung der Wahl visualisiert werden. Dabei ist es notwendig, die Wahlergebnisse der Jahre 2009 und 2013 anhand der Stimmen korrekt zu berechnen und darzustellen.</w:t>
+        <w:t>Die</w:t>
+      </w:r>
+      <w:r>
+        <w:rPr>
+          <w:rFonts w:asciiTheme="majorHAnsi" w:hAnsiTheme="majorHAnsi"/>
+        </w:rPr>
+        <w:t xml:space="preserve"> Daten</w:t>
+      </w:r>
+      <w:r>
+        <w:rPr>
+          <w:rFonts w:asciiTheme="majorHAnsi" w:hAnsiTheme="majorHAnsi"/>
+        </w:rPr>
+        <w:t xml:space="preserve"> sind</w:t>
+      </w:r>
+      <w:r>
+        <w:rPr>
+          <w:rFonts w:asciiTheme="majorHAnsi" w:hAnsiTheme="majorHAnsi"/>
+        </w:rPr>
+        <w:t xml:space="preserve"> in einer Datenban</w:t>
+      </w:r>
+      <w:r>
+        <w:rPr>
+          <w:rFonts w:asciiTheme="majorHAnsi" w:hAnsiTheme="majorHAnsi"/>
+        </w:rPr>
+        <w:t>k auf einem Server abzuspeicher</w:t>
+      </w:r>
+      <w:r>
+        <w:rPr>
+          <w:rFonts w:asciiTheme="majorHAnsi" w:hAnsiTheme="majorHAnsi"/>
+        </w:rPr>
+        <w:t>n</w:t>
+      </w:r>
+      <w:r>
+        <w:rPr>
+          <w:rFonts w:asciiTheme="majorHAnsi" w:hAnsiTheme="majorHAnsi"/>
+        </w:rPr>
+        <w:t>. Die Vorteile des Einsatzes eines DBMS für diesen Zweck sind dabei nicht von der Hand zu weisen und sollen an dieser Stelle nicht weiter ausgeführt werden. Des Weiteren ist ein Webinterface notwendig, das für die Anzeige der Daten und deren Vergleich zuständig ist. Es soll dabei möglich sein, sowohl die Ergebnisse nach Parteien auf Bundes- und Landesebene zu analysieren, als auch die Ergebnisse nach Orten, beispielsweise in Wahlkreisen oder Bundesländern. Es soll ebenfalls die Zusammenstellung des Bundestags in den verschiedenen Jahren als auch die Stimmenverteilung der Wahl visualisiert werden. Dabei ist es notwendig, die Wahlergebnisse der Jahre 2009 und 2013 anhand der Stimmen korrekt zu berechnen und darzustellen.</w:t>
       </w:r>
     </w:p>
     <w:p>
@@ -347,21 +331,7 @@
         <w:rPr>
           <w:rFonts w:asciiTheme="majorHAnsi" w:hAnsiTheme="majorHAnsi"/>
         </w:rPr>
-        <w:t xml:space="preserve">Zudem ist eine Schnittstelle gefordert, die </w:t>
-      </w:r>
-      <w:proofErr w:type="spellStart"/>
-      <w:r>
-        <w:rPr>
-          <w:rFonts w:asciiTheme="majorHAnsi" w:hAnsiTheme="majorHAnsi"/>
-        </w:rPr>
-        <w:t>die</w:t>
-      </w:r>
-      <w:proofErr w:type="spellEnd"/>
-      <w:r>
-        <w:rPr>
-          <w:rFonts w:asciiTheme="majorHAnsi" w:hAnsiTheme="majorHAnsi"/>
-        </w:rPr>
-        <w:t xml:space="preserve"> Verwendung des Wahlinformationssystems als System für die Durchführung einer Wahl nutzbar macht. Dabei ist zu beachten, dass Kandidaten hinzugefügt werden müssen, Landeslisten neu erzeugt werden müssen und die Stimmabgabe unterstützt werden muss. Eine grafische Oberfläche für diese Funktionalität wird aber nicht gefordert.</w:t>
+        <w:t>Zudem ist eine Schnittstelle gefordert, die die Verwendung des Wahlinformationssystems als System für die Durchführung einer Wahl nutzbar macht. Dabei ist zu beachten, dass Kandidaten hinzugefügt werden müssen, Landeslisten neu erzeugt werden müssen und die Stimmabgabe unterstützt werden muss. Eine grafische Oberfläche für diese Funktionalität wird aber nicht gefordert.</w:t>
       </w:r>
     </w:p>
     <w:p>
@@ -405,6 +375,142 @@
     <w:p>
       <w:pPr>
         <w:pStyle w:val="Listenabsatz"/>
+        <w:jc w:val="both"/>
+        <w:rPr>
+          <w:rFonts w:asciiTheme="majorHAnsi" w:hAnsiTheme="majorHAnsi"/>
+        </w:rPr>
+      </w:pPr>
+      <w:r>
+        <w:rPr>
+          <w:rFonts w:asciiTheme="majorHAnsi" w:hAnsiTheme="majorHAnsi"/>
+        </w:rPr>
+        <w:t>Die wichtigste nichtfunktionale Anforderung an das System ist zweifellos die Korrektheit. Das System soll sämtliche Analysen und Ergebnisse der jeweiligen Bundeswahl immer korrekt berechnen und ausgeben. Die Ausgabe sowie die Bedienung des Systems soll eindeutig und einfach sein, sodass es keiner Dokumentation bedarf, um das Ergebnis interpretieren zu können.</w:t>
+      </w:r>
+    </w:p>
+    <w:p>
+      <w:pPr>
+        <w:pStyle w:val="Listenabsatz"/>
+        <w:jc w:val="both"/>
+        <w:rPr>
+          <w:rFonts w:asciiTheme="majorHAnsi" w:hAnsiTheme="majorHAnsi"/>
+        </w:rPr>
+      </w:pPr>
+      <w:r>
+        <w:rPr>
+          <w:rFonts w:asciiTheme="majorHAnsi" w:hAnsiTheme="majorHAnsi"/>
+        </w:rPr>
+        <w:t xml:space="preserve">Des Weiteren sollen die Abfragen des Nutzers in angemessener Zeit ein Ergebnis liefern und nur vertretbare Verzögerungen verursachen, um das Nutzererlebnis nicht zu beeinträchtigen. </w:t>
+      </w:r>
+      <w:r>
+        <w:rPr>
+          <w:rFonts w:asciiTheme="majorHAnsi" w:hAnsiTheme="majorHAnsi"/>
+        </w:rPr>
+        <w:t xml:space="preserve">Dabei ist zu erwähnen, dass es skalierbar sein muss, um auch bei </w:t>
+      </w:r>
+      <w:r>
+        <w:rPr>
+          <w:rFonts w:asciiTheme="majorHAnsi" w:hAnsiTheme="majorHAnsi"/>
+        </w:rPr>
+        <w:lastRenderedPageBreak/>
+        <w:t>einer Vielzahl von Anfragen die Anforderung an die Systemperformance nicht zu verletzen.</w:t>
+      </w:r>
+    </w:p>
+    <w:p>
+      <w:pPr>
+        <w:pStyle w:val="Listenabsatz"/>
+        <w:jc w:val="both"/>
+        <w:rPr>
+          <w:rFonts w:asciiTheme="majorHAnsi" w:hAnsiTheme="majorHAnsi"/>
+        </w:rPr>
+      </w:pPr>
+      <w:r>
+        <w:rPr>
+          <w:rFonts w:asciiTheme="majorHAnsi" w:hAnsiTheme="majorHAnsi"/>
+        </w:rPr>
+        <w:t xml:space="preserve">Schlussendlich soll darauf geachtet werden, dass bereits in der Datenbank existierende Daten nicht verändert werden können, um nachträgliche Manipulationen zu verhindern. </w:t>
+      </w:r>
+      <w:r>
+        <w:rPr>
+          <w:rFonts w:asciiTheme="majorHAnsi" w:hAnsiTheme="majorHAnsi"/>
+        </w:rPr>
+        <w:t>Sowohl d</w:t>
+      </w:r>
+      <w:r>
+        <w:rPr>
+          <w:rFonts w:asciiTheme="majorHAnsi" w:hAnsiTheme="majorHAnsi"/>
+        </w:rPr>
+        <w:t>as Hinzufügen neuer Stimmen über die im Abschnitt „Benutzerschnittstellen“</w:t>
+      </w:r>
+      <w:r>
+        <w:rPr>
+          <w:rFonts w:asciiTheme="majorHAnsi" w:hAnsiTheme="majorHAnsi"/>
+        </w:rPr>
+        <w:t>,</w:t>
+      </w:r>
+      <w:r>
+        <w:rPr>
+          <w:rFonts w:asciiTheme="majorHAnsi" w:hAnsiTheme="majorHAnsi"/>
+        </w:rPr>
+        <w:t xml:space="preserve"> </w:t>
+      </w:r>
+      <w:r>
+        <w:rPr>
+          <w:rFonts w:asciiTheme="majorHAnsi" w:hAnsiTheme="majorHAnsi"/>
+        </w:rPr>
+        <w:t>als auch gezielte Ma</w:t>
+      </w:r>
+      <w:r>
+        <w:rPr>
+          <w:rFonts w:asciiTheme="majorHAnsi" w:hAnsiTheme="majorHAnsi"/>
+        </w:rPr>
+        <w:t>nipulationsversuche</w:t>
+      </w:r>
+      <w:r>
+        <w:rPr>
+          <w:rFonts w:asciiTheme="majorHAnsi" w:hAnsiTheme="majorHAnsi"/>
+        </w:rPr>
+        <w:t xml:space="preserve"> </w:t>
+      </w:r>
+      <w:r>
+        <w:rPr>
+          <w:rFonts w:asciiTheme="majorHAnsi" w:hAnsiTheme="majorHAnsi"/>
+        </w:rPr>
+        <w:t>d</w:t>
+      </w:r>
+      <w:r>
+        <w:rPr>
+          <w:rFonts w:asciiTheme="majorHAnsi" w:hAnsiTheme="majorHAnsi"/>
+        </w:rPr>
+        <w:t>ürfen</w:t>
+      </w:r>
+      <w:r>
+        <w:rPr>
+          <w:rFonts w:asciiTheme="majorHAnsi" w:hAnsiTheme="majorHAnsi"/>
+        </w:rPr>
+        <w:t xml:space="preserve"> die Konsistenz der Daten nicht beeinträchtigen.</w:t>
+      </w:r>
+    </w:p>
+    <w:p>
+      <w:pPr>
+        <w:pStyle w:val="Listenabsatz"/>
+        <w:jc w:val="both"/>
+        <w:rPr>
+          <w:rFonts w:asciiTheme="majorHAnsi" w:hAnsiTheme="majorHAnsi"/>
+        </w:rPr>
+      </w:pPr>
+    </w:p>
+    <w:p>
+      <w:pPr>
+        <w:pStyle w:val="Listenabsatz"/>
+        <w:rPr>
+          <w:rFonts w:asciiTheme="majorHAnsi" w:hAnsiTheme="majorHAnsi"/>
+          <w:b/>
+        </w:rPr>
+      </w:pPr>
+    </w:p>
+    <w:p>
+      <w:pPr>
+        <w:pStyle w:val="Listenabsatz"/>
         <w:numPr>
           <w:ilvl w:val="0"/>
           <w:numId w:val="1"/>
@@ -433,9 +539,41 @@
     <w:p>
       <w:pPr>
         <w:pStyle w:val="Listenabsatz"/>
-        <w:rPr>
-          <w:rFonts w:asciiTheme="majorHAnsi" w:hAnsiTheme="majorHAnsi"/>
-          <w:b/>
+        <w:jc w:val="both"/>
+        <w:rPr>
+          <w:rFonts w:asciiTheme="majorHAnsi" w:hAnsiTheme="majorHAnsi"/>
+        </w:rPr>
+      </w:pPr>
+      <w:r>
+        <w:rPr>
+          <w:rFonts w:asciiTheme="majorHAnsi" w:hAnsiTheme="majorHAnsi"/>
+        </w:rPr>
+        <w:t>Für eine erfolgreiche Abnahme des Systems ist neben dem Programmcode für Frontend und Backend eine Dokumentation anzufertigen, welche das zugrundeliegende Modell der Datenbank und eine kurze Benutzerdokumentation beinhaltet. Diese soll sowohl Informationen über die Schnittstelle zum Hinzufügen neuer Stimmen, als auch kurze Erläuterungen zu den einzelnen Analysen für die Wahlen der Jahre 2009 und 2013 beinhalten.</w:t>
+      </w:r>
+    </w:p>
+    <w:p>
+      <w:pPr>
+        <w:pStyle w:val="Listenabsatz"/>
+        <w:jc w:val="both"/>
+        <w:rPr>
+          <w:rFonts w:asciiTheme="majorHAnsi" w:hAnsiTheme="majorHAnsi"/>
+        </w:rPr>
+      </w:pPr>
+      <w:r>
+        <w:rPr>
+          <w:rFonts w:asciiTheme="majorHAnsi" w:hAnsiTheme="majorHAnsi"/>
+        </w:rPr>
+        <w:t>Außerdem kann das System nur abgenommen werden, wenn die Analysen bzw. Ergebnisse des Systems keine Abweichungen zum realen Wahlergebnis liefert.</w:t>
+      </w:r>
+      <w:bookmarkStart w:id="0" w:name="_GoBack"/>
+      <w:bookmarkEnd w:id="0"/>
+    </w:p>
+    <w:p>
+      <w:pPr>
+        <w:pStyle w:val="Listenabsatz"/>
+        <w:jc w:val="both"/>
+        <w:rPr>
+          <w:rFonts w:asciiTheme="majorHAnsi" w:hAnsiTheme="majorHAnsi"/>
         </w:rPr>
       </w:pPr>
     </w:p>
@@ -450,7 +588,7 @@
 </file>
 
 <file path=word/numbering.xml><?xml version="1.0" encoding="utf-8"?>
-<w:numbering xmlns:wpc="http://schemas.microsoft.com/office/word/2010/wordprocessingCanvas" xmlns:mo="http://schemas.microsoft.com/office/mac/office/2008/main" xmlns:mc="http://schemas.openxmlformats.org/markup-compatibility/2006" xmlns:mv="urn:schemas-microsoft-com:mac:vml" xmlns:o="urn:schemas-microsoft-com:office:office" xmlns:r="http://schemas.openxmlformats.org/officeDocument/2006/relationships" xmlns:m="http://schemas.openxmlformats.org/officeDocument/2006/math" xmlns:v="urn:schemas-microsoft-com:vml" xmlns:wp14="http://schemas.microsoft.com/office/word/2010/wordprocessingDrawing" xmlns:wp="http://schemas.openxmlformats.org/drawingml/2006/wordprocessingDrawing" xmlns:w10="urn:schemas-microsoft-com:office:word" xmlns:w="http://schemas.openxmlformats.org/wordprocessingml/2006/main" xmlns:w14="http://schemas.microsoft.com/office/word/2010/wordml" xmlns:wpg="http://schemas.microsoft.com/office/word/2010/wordprocessingGroup" xmlns:wpi="http://schemas.microsoft.com/office/word/2010/wordprocessingInk" xmlns:wne="http://schemas.microsoft.com/office/word/2006/wordml" xmlns:wps="http://schemas.microsoft.com/office/word/2010/wordprocessingShape" mc:Ignorable="w14 wp14">
+<w:numbering xmlns:wpc="http://schemas.microsoft.com/office/word/2010/wordprocessingCanvas" xmlns:mc="http://schemas.openxmlformats.org/markup-compatibility/2006" xmlns:o="urn:schemas-microsoft-com:office:office" xmlns:r="http://schemas.openxmlformats.org/officeDocument/2006/relationships" xmlns:m="http://schemas.openxmlformats.org/officeDocument/2006/math" xmlns:v="urn:schemas-microsoft-com:vml" xmlns:wp14="http://schemas.microsoft.com/office/word/2010/wordprocessingDrawing" xmlns:wp="http://schemas.openxmlformats.org/drawingml/2006/wordprocessingDrawing" xmlns:w10="urn:schemas-microsoft-com:office:word" xmlns:w="http://schemas.openxmlformats.org/wordprocessingml/2006/main" xmlns:w14="http://schemas.microsoft.com/office/word/2010/wordml" xmlns:wpg="http://schemas.microsoft.com/office/word/2010/wordprocessingGroup" xmlns:wpi="http://schemas.microsoft.com/office/word/2010/wordprocessingInk" xmlns:wne="http://schemas.microsoft.com/office/word/2006/wordml" xmlns:wps="http://schemas.microsoft.com/office/word/2010/wordprocessingShape" mc:Ignorable="w14 wp14">
   <w:abstractNum w:abstractNumId="0">
     <w:nsid w:val="37992D2C"/>
     <w:multiLevelType w:val="hybridMultilevel"/>
@@ -559,7 +697,7 @@
     </w:rPrDefault>
     <w:pPrDefault/>
   </w:docDefaults>
-  <w:latentStyles w:defLockedState="0" w:defUIPriority="99" w:defSemiHidden="1" w:defUnhideWhenUsed="1" w:defQFormat="0" w:count="276">
+  <w:latentStyles w:defLockedState="0" w:defUIPriority="99" w:defSemiHidden="1" w:defUnhideWhenUsed="1" w:defQFormat="0" w:count="267">
     <w:lsdException w:name="Normal" w:semiHidden="0" w:uiPriority="0" w:unhideWhenUsed="0" w:qFormat="1"/>
     <w:lsdException w:name="heading 1" w:semiHidden="0" w:uiPriority="9" w:unhideWhenUsed="0" w:qFormat="1"/>
     <w:lsdException w:name="heading 2" w:uiPriority="9" w:qFormat="1"/>
@@ -702,7 +840,7 @@
     <w:name w:val="Normal"/>
     <w:qFormat/>
   </w:style>
-  <w:style w:type="character" w:default="1" w:styleId="Absatzstandardschriftart">
+  <w:style w:type="character" w:default="1" w:styleId="Absatz-Standardschriftart">
     <w:name w:val="Default Paragraph Font"/>
     <w:uiPriority w:val="1"/>
     <w:semiHidden/>
@@ -744,7 +882,7 @@
 </file>
 
 <file path=word/stylesWithEffects.xml><?xml version="1.0" encoding="utf-8"?>
-<w:styles xmlns:wpc="http://schemas.microsoft.com/office/word/2010/wordprocessingCanvas" xmlns:mo="http://schemas.microsoft.com/office/mac/office/2008/main" xmlns:mc="http://schemas.openxmlformats.org/markup-compatibility/2006" xmlns:mv="urn:schemas-microsoft-com:mac:vml" xmlns:o="urn:schemas-microsoft-com:office:office" xmlns:r="http://schemas.openxmlformats.org/officeDocument/2006/relationships" xmlns:m="http://schemas.openxmlformats.org/officeDocument/2006/math" xmlns:v="urn:schemas-microsoft-com:vml" xmlns:wp14="http://schemas.microsoft.com/office/word/2010/wordprocessingDrawing" xmlns:wp="http://schemas.openxmlformats.org/drawingml/2006/wordprocessingDrawing" xmlns:w10="urn:schemas-microsoft-com:office:word" xmlns:w="http://schemas.openxmlformats.org/wordprocessingml/2006/main" xmlns:w14="http://schemas.microsoft.com/office/word/2010/wordml" xmlns:wpg="http://schemas.microsoft.com/office/word/2010/wordprocessingGroup" xmlns:wpi="http://schemas.microsoft.com/office/word/2010/wordprocessingInk" xmlns:wne="http://schemas.microsoft.com/office/word/2006/wordml" xmlns:wps="http://schemas.microsoft.com/office/word/2010/wordprocessingShape" mc:Ignorable="w14 wp14">
+<w:styles xmlns:wpc="http://schemas.microsoft.com/office/word/2010/wordprocessingCanvas" xmlns:mc="http://schemas.openxmlformats.org/markup-compatibility/2006" xmlns:o="urn:schemas-microsoft-com:office:office" xmlns:r="http://schemas.openxmlformats.org/officeDocument/2006/relationships" xmlns:m="http://schemas.openxmlformats.org/officeDocument/2006/math" xmlns:v="urn:schemas-microsoft-com:vml" xmlns:wp14="http://schemas.microsoft.com/office/word/2010/wordprocessingDrawing" xmlns:wp="http://schemas.openxmlformats.org/drawingml/2006/wordprocessingDrawing" xmlns:w10="urn:schemas-microsoft-com:office:word" xmlns:w="http://schemas.openxmlformats.org/wordprocessingml/2006/main" xmlns:w14="http://schemas.microsoft.com/office/word/2010/wordml" xmlns:wpg="http://schemas.microsoft.com/office/word/2010/wordprocessingGroup" xmlns:wpi="http://schemas.microsoft.com/office/word/2010/wordprocessingInk" xmlns:wne="http://schemas.microsoft.com/office/word/2006/wordml" xmlns:wps="http://schemas.microsoft.com/office/word/2010/wordprocessingShape" mc:Ignorable="w14 wp14">
   <w:docDefaults>
     <w:rPrDefault>
       <w:rPr>
@@ -756,7 +894,7 @@
     </w:rPrDefault>
     <w:pPrDefault/>
   </w:docDefaults>
-  <w:latentStyles w:defLockedState="0" w:defUIPriority="99" w:defSemiHidden="1" w:defUnhideWhenUsed="1" w:defQFormat="0" w:count="276">
+  <w:latentStyles w:defLockedState="0" w:defUIPriority="99" w:defSemiHidden="1" w:defUnhideWhenUsed="1" w:defQFormat="0" w:count="267">
     <w:lsdException w:name="Normal" w:semiHidden="0" w:uiPriority="0" w:unhideWhenUsed="0" w:qFormat="1"/>
     <w:lsdException w:name="heading 1" w:semiHidden="0" w:uiPriority="9" w:unhideWhenUsed="0" w:qFormat="1"/>
     <w:lsdException w:name="heading 2" w:uiPriority="9" w:qFormat="1"/>
@@ -899,7 +1037,7 @@
     <w:name w:val="Normal"/>
     <w:qFormat/>
   </w:style>
-  <w:style w:type="character" w:default="1" w:styleId="Absatzstandardschriftart">
+  <w:style w:type="character" w:default="1" w:styleId="Absatz-Standardschriftart">
     <w:name w:val="Default Paragraph Font"/>
     <w:uiPriority w:val="1"/>
     <w:semiHidden/>

</xml_diff>

<commit_message>
Überarbeitung von Lasten- und Pflichtenheft
</commit_message>
<xml_diff>
--- a/blatt_2/Lastenheft.docx
+++ b/blatt_2/Lastenheft.docx
@@ -1,6 +1,6 @@
 
 <file path=word/document.xml><?xml version="1.0" encoding="utf-8"?>
-<w:document xmlns:wpc="http://schemas.microsoft.com/office/word/2010/wordprocessingCanvas" xmlns:mc="http://schemas.openxmlformats.org/markup-compatibility/2006" xmlns:o="urn:schemas-microsoft-com:office:office" xmlns:r="http://schemas.openxmlformats.org/officeDocument/2006/relationships" xmlns:m="http://schemas.openxmlformats.org/officeDocument/2006/math" xmlns:v="urn:schemas-microsoft-com:vml" xmlns:wp14="http://schemas.microsoft.com/office/word/2010/wordprocessingDrawing" xmlns:wp="http://schemas.openxmlformats.org/drawingml/2006/wordprocessingDrawing" xmlns:w10="urn:schemas-microsoft-com:office:word" xmlns:w="http://schemas.openxmlformats.org/wordprocessingml/2006/main" xmlns:w14="http://schemas.microsoft.com/office/word/2010/wordml" xmlns:wpg="http://schemas.microsoft.com/office/word/2010/wordprocessingGroup" xmlns:wpi="http://schemas.microsoft.com/office/word/2010/wordprocessingInk" xmlns:wne="http://schemas.microsoft.com/office/word/2006/wordml" xmlns:wps="http://schemas.microsoft.com/office/word/2010/wordprocessingShape" mc:Ignorable="w14 wp14">
+<w:document xmlns:wpc="http://schemas.microsoft.com/office/word/2010/wordprocessingCanvas" xmlns:mo="http://schemas.microsoft.com/office/mac/office/2008/main" xmlns:mc="http://schemas.openxmlformats.org/markup-compatibility/2006" xmlns:mv="urn:schemas-microsoft-com:mac:vml" xmlns:o="urn:schemas-microsoft-com:office:office" xmlns:r="http://schemas.openxmlformats.org/officeDocument/2006/relationships" xmlns:m="http://schemas.openxmlformats.org/officeDocument/2006/math" xmlns:v="urn:schemas-microsoft-com:vml" xmlns:wp14="http://schemas.microsoft.com/office/word/2010/wordprocessingDrawing" xmlns:wp="http://schemas.openxmlformats.org/drawingml/2006/wordprocessingDrawing" xmlns:w10="urn:schemas-microsoft-com:office:word" xmlns:w="http://schemas.openxmlformats.org/wordprocessingml/2006/main" xmlns:w14="http://schemas.microsoft.com/office/word/2010/wordml" xmlns:wpg="http://schemas.microsoft.com/office/word/2010/wordprocessingGroup" xmlns:wpi="http://schemas.microsoft.com/office/word/2010/wordprocessingInk" xmlns:wne="http://schemas.microsoft.com/office/word/2006/wordml" xmlns:wps="http://schemas.microsoft.com/office/word/2010/wordprocessingShape" mc:Ignorable="w14 wp14">
   <w:body>
     <w:p>
       <w:pPr>
@@ -19,6 +19,32 @@
         </w:rPr>
         <w:t>Lastenheft Wahlinformationssystem</w:t>
       </w:r>
+      <w:r>
+        <w:rPr>
+          <w:rFonts w:asciiTheme="majorHAnsi" w:hAnsiTheme="majorHAnsi"/>
+          <w:b/>
+          <w:sz w:val="32"/>
+        </w:rPr>
+        <w:t xml:space="preserve"> „</w:t>
+      </w:r>
+      <w:proofErr w:type="spellStart"/>
+      <w:r>
+        <w:rPr>
+          <w:rFonts w:asciiTheme="majorHAnsi" w:hAnsiTheme="majorHAnsi"/>
+          <w:b/>
+          <w:sz w:val="32"/>
+        </w:rPr>
+        <w:t>Wahlinfo</w:t>
+      </w:r>
+      <w:proofErr w:type="spellEnd"/>
+      <w:r>
+        <w:rPr>
+          <w:rFonts w:asciiTheme="majorHAnsi" w:hAnsiTheme="majorHAnsi"/>
+          <w:b/>
+          <w:sz w:val="32"/>
+        </w:rPr>
+        <w:t xml:space="preserve"> 3000“</w:t>
+      </w:r>
     </w:p>
     <w:p>
       <w:pPr>
@@ -27,6 +53,16 @@
           <w:rFonts w:asciiTheme="majorHAnsi" w:hAnsiTheme="majorHAnsi"/>
         </w:rPr>
       </w:pPr>
+    </w:p>
+    <w:p>
+      <w:pPr>
+        <w:jc w:val="right"/>
+        <w:rPr>
+          <w:rFonts w:asciiTheme="majorHAnsi" w:hAnsiTheme="majorHAnsi"/>
+        </w:rPr>
+      </w:pPr>
+      <w:bookmarkStart w:id="0" w:name="_GoBack"/>
+      <w:bookmarkEnd w:id="0"/>
       <w:r>
         <w:rPr>
           <w:rFonts w:asciiTheme="majorHAnsi" w:hAnsiTheme="majorHAnsi"/>
@@ -72,7 +108,21 @@
         <w:rPr>
           <w:rFonts w:asciiTheme="majorHAnsi" w:hAnsiTheme="majorHAnsi"/>
         </w:rPr>
-        <w:t>Ersteller: Katja Ludwig, Ralph Reithmeier, Philip Lenzen</w:t>
+        <w:t xml:space="preserve">Ersteller: Katja Ludwig, Ralph </w:t>
+      </w:r>
+      <w:proofErr w:type="spellStart"/>
+      <w:r>
+        <w:rPr>
+          <w:rFonts w:asciiTheme="majorHAnsi" w:hAnsiTheme="majorHAnsi"/>
+        </w:rPr>
+        <w:t>Reithmeier</w:t>
+      </w:r>
+      <w:proofErr w:type="spellEnd"/>
+      <w:r>
+        <w:rPr>
+          <w:rFonts w:asciiTheme="majorHAnsi" w:hAnsiTheme="majorHAnsi"/>
+        </w:rPr>
+        <w:t>, Philip Lenzen</w:t>
       </w:r>
     </w:p>
     <w:p>
@@ -141,24 +191,179 @@
         <w:rPr>
           <w:rFonts w:asciiTheme="majorHAnsi" w:hAnsiTheme="majorHAnsi"/>
         </w:rPr>
-        <w:t xml:space="preserve"> der Bundestagswahlen 2009 und 2013 in ansprechender Form</w:t>
-      </w:r>
-      <w:r>
-        <w:rPr>
-          <w:rFonts w:asciiTheme="majorHAnsi" w:hAnsiTheme="majorHAnsi"/>
-        </w:rPr>
-        <w:t xml:space="preserve"> zu schaffen. Vordefinierte Views sollen die Ergebnisse nach Partei, Wahlkreis, Bundesland</w:t>
-      </w:r>
-      <w:r>
-        <w:rPr>
-          <w:rFonts w:asciiTheme="majorHAnsi" w:hAnsiTheme="majorHAnsi"/>
-        </w:rPr>
-        <w:t>, sowie Bundesebene darstellen.</w:t>
-      </w:r>
-    </w:p>
-    <w:p>
-      <w:pPr>
-        <w:pStyle w:val="Listenabsatz"/>
+        <w:t xml:space="preserve"> der Bundestagswahlen 2013 </w:t>
+      </w:r>
+      <w:r>
+        <w:rPr>
+          <w:rFonts w:asciiTheme="majorHAnsi" w:hAnsiTheme="majorHAnsi"/>
+        </w:rPr>
+        <w:t>in ansprechender Form</w:t>
+      </w:r>
+      <w:r>
+        <w:rPr>
+          <w:rFonts w:asciiTheme="majorHAnsi" w:hAnsiTheme="majorHAnsi"/>
+        </w:rPr>
+        <w:t xml:space="preserve"> zu schaffen.</w:t>
+      </w:r>
+      <w:r>
+        <w:rPr>
+          <w:rFonts w:asciiTheme="majorHAnsi" w:hAnsiTheme="majorHAnsi"/>
+        </w:rPr>
+        <w:t xml:space="preserve"> Dabei soll der Nutzer in verschiedenen Übersichtsseiten folgende Informationen erhalten können:</w:t>
+      </w:r>
+    </w:p>
+    <w:p>
+      <w:pPr>
+        <w:pStyle w:val="Listenabsatz"/>
+        <w:numPr>
+          <w:ilvl w:val="0"/>
+          <w:numId w:val="2"/>
+        </w:numPr>
+        <w:jc w:val="both"/>
+        <w:rPr>
+          <w:rFonts w:asciiTheme="majorHAnsi" w:hAnsiTheme="majorHAnsi"/>
+        </w:rPr>
+      </w:pPr>
+      <w:r>
+        <w:rPr>
+          <w:rFonts w:asciiTheme="majorHAnsi" w:hAnsiTheme="majorHAnsi"/>
+        </w:rPr>
+        <w:t>Sitzverteilung im Bundestag</w:t>
+      </w:r>
+      <w:proofErr w:type="gramStart"/>
+      <w:r>
+        <w:rPr>
+          <w:rFonts w:asciiTheme="majorHAnsi" w:hAnsiTheme="majorHAnsi"/>
+        </w:rPr>
+        <w:t>: Ein</w:t>
+      </w:r>
+      <w:proofErr w:type="gramEnd"/>
+      <w:r>
+        <w:rPr>
+          <w:rFonts w:asciiTheme="majorHAnsi" w:hAnsiTheme="majorHAnsi"/>
+        </w:rPr>
+        <w:t xml:space="preserve"> Kreisdiagramm soll eine Übersicht geben, es soll aber ebenfalls ersichtlich sein, wie viele Stimmen jede Partei absolut erhalten hat.</w:t>
+      </w:r>
+    </w:p>
+    <w:p>
+      <w:pPr>
+        <w:pStyle w:val="Listenabsatz"/>
+        <w:numPr>
+          <w:ilvl w:val="0"/>
+          <w:numId w:val="2"/>
+        </w:numPr>
+        <w:jc w:val="both"/>
+        <w:rPr>
+          <w:rFonts w:asciiTheme="majorHAnsi" w:hAnsiTheme="majorHAnsi"/>
+        </w:rPr>
+      </w:pPr>
+      <w:r>
+        <w:rPr>
+          <w:rFonts w:asciiTheme="majorHAnsi" w:hAnsiTheme="majorHAnsi"/>
+        </w:rPr>
+        <w:t>Mitglieder: Der Nutzer soll eine Übersicht über alle Mitglieder des Bundestags bekommen, dabei soll zu jedem Abgeordneten die Partei angezeigt werden.</w:t>
+      </w:r>
+    </w:p>
+    <w:p>
+      <w:pPr>
+        <w:pStyle w:val="Listenabsatz"/>
+        <w:numPr>
+          <w:ilvl w:val="0"/>
+          <w:numId w:val="2"/>
+        </w:numPr>
+        <w:jc w:val="both"/>
+        <w:rPr>
+          <w:rFonts w:asciiTheme="majorHAnsi" w:hAnsiTheme="majorHAnsi"/>
+        </w:rPr>
+      </w:pPr>
+      <w:r>
+        <w:rPr>
+          <w:rFonts w:asciiTheme="majorHAnsi" w:hAnsiTheme="majorHAnsi"/>
+        </w:rPr>
+        <w:t>Übersicht für jeden Wahlkreis: Nach der Auswahl eines Wahlkreises soll jegliche Wahlinformation dazu angezeigt werden. Dazu gehört einerseits grundlegende Information wie die Anzahl der Wahlberechtigten, das Bundesland und die Wahlbeteiligung, andererseits aber auch, welcher Direktkandidat gewonnen hat, die prozentuale sowie absolute Stimmenverteilung der Zweitstimmen. Zudem soll dem Nutzer angezeigt werden, wie sich das Ergebnis im Vergleich zur Bundestagswahl 2009 verändert hat.</w:t>
+      </w:r>
+    </w:p>
+    <w:p>
+      <w:pPr>
+        <w:pStyle w:val="Listenabsatz"/>
+        <w:numPr>
+          <w:ilvl w:val="0"/>
+          <w:numId w:val="2"/>
+        </w:numPr>
+        <w:jc w:val="both"/>
+        <w:rPr>
+          <w:rFonts w:asciiTheme="majorHAnsi" w:hAnsiTheme="majorHAnsi"/>
+        </w:rPr>
+      </w:pPr>
+      <w:r>
+        <w:rPr>
+          <w:rFonts w:asciiTheme="majorHAnsi" w:hAnsiTheme="majorHAnsi"/>
+        </w:rPr>
+        <w:t xml:space="preserve">Wahlkreissieger: </w:t>
+      </w:r>
+      <w:r>
+        <w:rPr>
+          <w:rFonts w:asciiTheme="majorHAnsi" w:hAnsiTheme="majorHAnsi"/>
+        </w:rPr>
+        <w:t>Diese Seite soll anzeigen, wer in jedem einzelnen Wahlkreis gewonnen hat. Angezeigt werden soll sowohl die Partei des Erststimmensiegers als auch die Partei mit den meisten Zweitstimmen. Die absolute Anzahl der Stimmen ist dabei ebenso interessant.</w:t>
+      </w:r>
+    </w:p>
+    <w:p>
+      <w:pPr>
+        <w:pStyle w:val="Listenabsatz"/>
+        <w:numPr>
+          <w:ilvl w:val="0"/>
+          <w:numId w:val="2"/>
+        </w:numPr>
+        <w:jc w:val="both"/>
+        <w:rPr>
+          <w:rFonts w:asciiTheme="majorHAnsi" w:hAnsiTheme="majorHAnsi"/>
+        </w:rPr>
+      </w:pPr>
+      <w:r>
+        <w:rPr>
+          <w:rFonts w:asciiTheme="majorHAnsi" w:hAnsiTheme="majorHAnsi"/>
+        </w:rPr>
+        <w:t>Überhangmandate:  Dem Nutzer soll eine Übersicht gegeben werden, welche</w:t>
+      </w:r>
+      <w:r>
+        <w:rPr>
+          <w:rFonts w:asciiTheme="majorHAnsi" w:hAnsiTheme="majorHAnsi"/>
+        </w:rPr>
+        <w:t xml:space="preserve"> Parteien in welchen Ländern Überhangmandate erhalten haben.</w:t>
+      </w:r>
+    </w:p>
+    <w:p>
+      <w:pPr>
+        <w:pStyle w:val="Listenabsatz"/>
+        <w:numPr>
+          <w:ilvl w:val="0"/>
+          <w:numId w:val="2"/>
+        </w:numPr>
+        <w:jc w:val="both"/>
+        <w:rPr>
+          <w:rFonts w:asciiTheme="majorHAnsi" w:hAnsiTheme="majorHAnsi"/>
+        </w:rPr>
+      </w:pPr>
+      <w:r>
+        <w:rPr>
+          <w:rFonts w:asciiTheme="majorHAnsi" w:hAnsiTheme="majorHAnsi"/>
+        </w:rPr>
+        <w:t>Knappste Entscheidungen: Diese Seite soll den Nutzer informieren, welche Kandidaten welcher Parteien in ihrem Wahlkreis am knappsten gewonnen haben und dazu die Differenz der Stimmen zum zweiten anzeigen.</w:t>
+      </w:r>
+    </w:p>
+    <w:p>
+      <w:pPr>
+        <w:ind w:left="1080"/>
+        <w:jc w:val="both"/>
+        <w:rPr>
+          <w:rFonts w:asciiTheme="majorHAnsi" w:hAnsiTheme="majorHAnsi"/>
+        </w:rPr>
+      </w:pPr>
+    </w:p>
+    <w:p>
+      <w:pPr>
+        <w:ind w:left="1080"/>
         <w:jc w:val="both"/>
         <w:rPr>
           <w:rFonts w:asciiTheme="majorHAnsi" w:hAnsiTheme="majorHAnsi"/>
@@ -222,13 +427,33 @@
         <w:rPr>
           <w:rFonts w:asciiTheme="majorHAnsi" w:hAnsiTheme="majorHAnsi"/>
         </w:rPr>
-        <w:t>, neue Daten in der Datenbank einzutragen</w:t>
+        <w:t xml:space="preserve">, </w:t>
+      </w:r>
+      <w:proofErr w:type="gramStart"/>
+      <w:r>
+        <w:rPr>
+          <w:rFonts w:asciiTheme="majorHAnsi" w:hAnsiTheme="majorHAnsi"/>
+        </w:rPr>
+        <w:t>neue Daten</w:t>
+      </w:r>
+      <w:proofErr w:type="gramEnd"/>
+      <w:r>
+        <w:rPr>
+          <w:rFonts w:asciiTheme="majorHAnsi" w:hAnsiTheme="majorHAnsi"/>
+        </w:rPr>
+        <w:t xml:space="preserve"> in der Datenbank einzutragen</w:t>
       </w:r>
       <w:r>
         <w:rPr>
           <w:rFonts w:asciiTheme="majorHAnsi" w:hAnsiTheme="majorHAnsi"/>
         </w:rPr>
         <w:t>.</w:t>
+      </w:r>
+      <w:r>
+        <w:rPr>
+          <w:rFonts w:asciiTheme="majorHAnsi" w:hAnsiTheme="majorHAnsi"/>
+        </w:rPr>
+        <w:t xml:space="preserve"> </w:t>
       </w:r>
     </w:p>
     <w:p>
@@ -316,22 +541,109 @@
         <w:rPr>
           <w:rFonts w:asciiTheme="majorHAnsi" w:hAnsiTheme="majorHAnsi"/>
         </w:rPr>
-        <w:t>. Die Vorteile des Einsatzes eines DBMS für diesen Zweck sind dabei nicht von der Hand zu weisen und sollen an dieser Stelle nicht weiter ausgeführt werden. Des Weiteren ist ein Webinterface notwendig, das für die Anzeige der Daten und deren Vergleich zuständig ist. Es soll dabei möglich sein, sowohl die Ergebnisse nach Parteien auf Bundes- und Landesebene zu analysieren, als auch die Ergebnisse nach Orten, beispielsweise in Wahlkreisen oder Bundesländern. Es soll ebenfalls die Zusammenstellung des Bundestags in den verschiedenen Jahren als auch die Stimmenverteilung der Wahl visualisiert werden. Dabei ist es notwendig, die Wahlergebnisse der Jahre 2009 und 2013 anhand der Stimmen korrekt zu berechnen und darzustellen.</w:t>
-      </w:r>
-    </w:p>
-    <w:p>
-      <w:pPr>
-        <w:pStyle w:val="Listenabsatz"/>
-        <w:jc w:val="both"/>
-        <w:rPr>
-          <w:rFonts w:asciiTheme="majorHAnsi" w:hAnsiTheme="majorHAnsi"/>
-        </w:rPr>
-      </w:pPr>
-      <w:r>
-        <w:rPr>
-          <w:rFonts w:asciiTheme="majorHAnsi" w:hAnsiTheme="majorHAnsi"/>
-        </w:rPr>
-        <w:t>Zudem ist eine Schnittstelle gefordert, die die Verwendung des Wahlinformationssystems als System für die Durchführung einer Wahl nutzbar macht. Dabei ist zu beachten, dass Kandidaten hinzugefügt werden müssen, Landeslisten neu erzeugt werden müssen und die Stimmabgabe unterstützt werden muss. Eine grafische Oberfläche für diese Funktionalität wird aber nicht gefordert.</w:t>
+        <w:t xml:space="preserve">. Die Vorteile des Einsatzes eines DBMS für diesen Zweck sind dabei nicht von der Hand zu weisen und sollen an dieser Stelle nicht weiter ausgeführt werden. </w:t>
+      </w:r>
+    </w:p>
+    <w:p>
+      <w:pPr>
+        <w:pStyle w:val="Listenabsatz"/>
+        <w:jc w:val="both"/>
+        <w:rPr>
+          <w:rFonts w:asciiTheme="majorHAnsi" w:hAnsiTheme="majorHAnsi"/>
+        </w:rPr>
+      </w:pPr>
+      <w:r>
+        <w:rPr>
+          <w:rFonts w:asciiTheme="majorHAnsi" w:hAnsiTheme="majorHAnsi"/>
+        </w:rPr>
+        <w:lastRenderedPageBreak/>
+        <w:t xml:space="preserve">Des Weiteren ist ein Webinterface notwendig, das für die Anzeige der Daten und deren Vergleich zuständig ist. </w:t>
+      </w:r>
+      <w:r>
+        <w:rPr>
+          <w:rFonts w:asciiTheme="majorHAnsi" w:hAnsiTheme="majorHAnsi"/>
+        </w:rPr>
+        <w:t>Der Nutzer soll über alle gängigen Browser auf die Oberfläche zugreifen können. Welche Informationen diese Webseite anzeigen können soll, ist bereits unter Punkt 1 beschrieben.</w:t>
+      </w:r>
+    </w:p>
+    <w:p>
+      <w:pPr>
+        <w:pStyle w:val="Listenabsatz"/>
+        <w:jc w:val="both"/>
+        <w:rPr>
+          <w:rFonts w:asciiTheme="majorHAnsi" w:hAnsiTheme="majorHAnsi"/>
+        </w:rPr>
+      </w:pPr>
+      <w:r>
+        <w:rPr>
+          <w:rFonts w:asciiTheme="majorHAnsi" w:hAnsiTheme="majorHAnsi"/>
+        </w:rPr>
+        <w:t>Damit die Anzeige der Daten in der Oberfläche möglich ist, müssen die Wahlergebnisse der Jahre 2009 und 2013 korrekt berechnet werden und sich an das Berechnungsverfahren</w:t>
+      </w:r>
+      <w:r>
+        <w:rPr>
+          <w:rFonts w:asciiTheme="majorHAnsi" w:hAnsiTheme="majorHAnsi"/>
+        </w:rPr>
+        <w:t xml:space="preserve"> halten</w:t>
+      </w:r>
+      <w:r>
+        <w:rPr>
+          <w:rFonts w:asciiTheme="majorHAnsi" w:hAnsiTheme="majorHAnsi"/>
+        </w:rPr>
+        <w:t xml:space="preserve">, das </w:t>
+      </w:r>
+      <w:r>
+        <w:rPr>
+          <w:rFonts w:asciiTheme="majorHAnsi" w:hAnsiTheme="majorHAnsi"/>
+        </w:rPr>
+        <w:t>im Gesetz festgelegt ist</w:t>
+      </w:r>
+      <w:r>
+        <w:rPr>
+          <w:rFonts w:asciiTheme="majorHAnsi" w:hAnsiTheme="majorHAnsi"/>
+        </w:rPr>
+        <w:t>.</w:t>
+      </w:r>
+      <w:r>
+        <w:rPr>
+          <w:rFonts w:asciiTheme="majorHAnsi" w:hAnsiTheme="majorHAnsi"/>
+        </w:rPr>
+        <w:t xml:space="preserve"> Die Berechnung soll dabei einerseits auf den Einzelstimmen erfolgen und andererseits auch über bereits nach Wahlkreisen voraggregierten Ergebnissen.</w:t>
+      </w:r>
+    </w:p>
+    <w:p>
+      <w:pPr>
+        <w:pStyle w:val="Listenabsatz"/>
+        <w:jc w:val="both"/>
+        <w:rPr>
+          <w:rFonts w:asciiTheme="majorHAnsi" w:hAnsiTheme="majorHAnsi"/>
+        </w:rPr>
+      </w:pPr>
+      <w:r>
+        <w:rPr>
+          <w:rFonts w:asciiTheme="majorHAnsi" w:hAnsiTheme="majorHAnsi"/>
+        </w:rPr>
+        <w:t xml:space="preserve">Zudem ist eine Schnittstelle gefordert, die </w:t>
+      </w:r>
+      <w:proofErr w:type="spellStart"/>
+      <w:r>
+        <w:rPr>
+          <w:rFonts w:asciiTheme="majorHAnsi" w:hAnsiTheme="majorHAnsi"/>
+        </w:rPr>
+        <w:t>die</w:t>
+      </w:r>
+      <w:proofErr w:type="spellEnd"/>
+      <w:r>
+        <w:rPr>
+          <w:rFonts w:asciiTheme="majorHAnsi" w:hAnsiTheme="majorHAnsi"/>
+        </w:rPr>
+        <w:t xml:space="preserve"> Verwendung des Wahlinformationssystems als System für die Durchführung einer Wahl nutzbar macht. Dabei ist zu beachten, </w:t>
+      </w:r>
+      <w:r>
+        <w:rPr>
+          <w:rFonts w:asciiTheme="majorHAnsi" w:hAnsiTheme="majorHAnsi"/>
+        </w:rPr>
+        <w:t>dass keinerlei Zusammenhang zwischen Wähler und Stimme hergestellt werden darf. Hier soll es dem Wähler über eine grafische Weboberfläche möglich sein, seine Stimme abzugeben. Es muss aber darauf geachtet werden, dass jeder Wähler nur einmal abstimmen darf und keinerlei Manipulation am System vornehmen kann.</w:t>
       </w:r>
     </w:p>
     <w:p>
@@ -386,6 +698,12 @@
         </w:rPr>
         <w:t>Die wichtigste nichtfunktionale Anforderung an das System ist zweifellos die Korrektheit. Das System soll sämtliche Analysen und Ergebnisse der jeweiligen Bundeswahl immer korrekt berechnen und ausgeben. Die Ausgabe sowie die Bedienung des Systems soll eindeutig und einfach sein, sodass es keiner Dokumentation bedarf, um das Ergebnis interpretieren zu können.</w:t>
       </w:r>
+      <w:r>
+        <w:rPr>
+          <w:rFonts w:asciiTheme="majorHAnsi" w:hAnsiTheme="majorHAnsi"/>
+        </w:rPr>
+        <w:t xml:space="preserve"> Jeder Nutzer, der grundlegendes Wissen über das Wahlsystem hat, soll das System verstehen und seine Schlüsse aus den dargestellten Informationen ziehen können.</w:t>
+      </w:r>
     </w:p>
     <w:p>
       <w:pPr>
@@ -405,29 +723,52 @@
         <w:rPr>
           <w:rFonts w:asciiTheme="majorHAnsi" w:hAnsiTheme="majorHAnsi"/>
         </w:rPr>
-        <w:t xml:space="preserve">Dabei ist zu erwähnen, dass es skalierbar sein muss, um auch bei </w:t>
-      </w:r>
-      <w:r>
-        <w:rPr>
-          <w:rFonts w:asciiTheme="majorHAnsi" w:hAnsiTheme="majorHAnsi"/>
-        </w:rPr>
-        <w:lastRenderedPageBreak/>
-        <w:t>einer Vielzahl von Anfragen die Anforderung an die Systemperformance nicht zu verletzen.</w:t>
-      </w:r>
-    </w:p>
-    <w:p>
-      <w:pPr>
-        <w:pStyle w:val="Listenabsatz"/>
-        <w:jc w:val="both"/>
-        <w:rPr>
-          <w:rFonts w:asciiTheme="majorHAnsi" w:hAnsiTheme="majorHAnsi"/>
-        </w:rPr>
-      </w:pPr>
-      <w:r>
-        <w:rPr>
-          <w:rFonts w:asciiTheme="majorHAnsi" w:hAnsiTheme="majorHAnsi"/>
-        </w:rPr>
-        <w:t xml:space="preserve">Schlussendlich soll darauf geachtet werden, dass bereits in der Datenbank existierende Daten nicht verändert werden können, um nachträgliche Manipulationen zu verhindern. </w:t>
+        <w:t>Dabei ist zu erwähnen, dass es skalierbar sein muss, um auch bei einer Vielzahl von Anfragen die Anforderung an die Systemperformance nicht zu verletzen.</w:t>
+      </w:r>
+      <w:r>
+        <w:rPr>
+          <w:rFonts w:asciiTheme="majorHAnsi" w:hAnsiTheme="majorHAnsi"/>
+        </w:rPr>
+        <w:t xml:space="preserve"> Für die Anzeige der Daten werden folgende Performanceanforderungen gestellt: Berechnungen auf den voraggregierten Daten sollen bei einer vertretbaren Serverlast &lt; 5s dauern, bei geringerer Komplexität der Berechnung &lt;2s. Auf den Einzelstimmen soll eine Reaktionszeit von 20s nicht überschritten werden.</w:t>
+      </w:r>
+    </w:p>
+    <w:p>
+      <w:pPr>
+        <w:pStyle w:val="Listenabsatz"/>
+        <w:jc w:val="both"/>
+        <w:rPr>
+          <w:rFonts w:asciiTheme="majorHAnsi" w:hAnsiTheme="majorHAnsi"/>
+        </w:rPr>
+      </w:pPr>
+      <w:r>
+        <w:rPr>
+          <w:rFonts w:asciiTheme="majorHAnsi" w:hAnsiTheme="majorHAnsi"/>
+        </w:rPr>
+        <w:t xml:space="preserve">Schlussendlich soll darauf geachtet werden, dass </w:t>
+      </w:r>
+      <w:r>
+        <w:rPr>
+          <w:rFonts w:asciiTheme="majorHAnsi" w:hAnsiTheme="majorHAnsi"/>
+        </w:rPr>
+        <w:t>das System sicher ist. B</w:t>
+      </w:r>
+      <w:r>
+        <w:rPr>
+          <w:rFonts w:asciiTheme="majorHAnsi" w:hAnsiTheme="majorHAnsi"/>
+        </w:rPr>
+        <w:t xml:space="preserve">ereits in der Datenbank existierende Daten </w:t>
+      </w:r>
+      <w:r>
+        <w:rPr>
+          <w:rFonts w:asciiTheme="majorHAnsi" w:hAnsiTheme="majorHAnsi"/>
+        </w:rPr>
+        <w:t xml:space="preserve">dürfen </w:t>
+      </w:r>
+      <w:r>
+        <w:rPr>
+          <w:rFonts w:asciiTheme="majorHAnsi" w:hAnsiTheme="majorHAnsi"/>
+        </w:rPr>
+        <w:t xml:space="preserve">nicht verändert werden können, um nachträgliche Manipulationen zu verhindern. </w:t>
       </w:r>
       <w:r>
         <w:rPr>
@@ -439,13 +780,19 @@
         <w:rPr>
           <w:rFonts w:asciiTheme="majorHAnsi" w:hAnsiTheme="majorHAnsi"/>
         </w:rPr>
-        <w:t>as Hinzufügen neuer Stimmen über die im Abschnitt „Benutzerschnittstellen“</w:t>
-      </w:r>
-      <w:r>
-        <w:rPr>
-          <w:rFonts w:asciiTheme="majorHAnsi" w:hAnsiTheme="majorHAnsi"/>
-        </w:rPr>
-        <w:t>,</w:t>
+        <w:t xml:space="preserve">as Hinzufügen neuer Stimmen </w:t>
+      </w:r>
+      <w:r>
+        <w:rPr>
+          <w:rFonts w:asciiTheme="majorHAnsi" w:hAnsiTheme="majorHAnsi"/>
+        </w:rPr>
+        <w:t>als auch gezielte Ma</w:t>
+      </w:r>
+      <w:r>
+        <w:rPr>
+          <w:rFonts w:asciiTheme="majorHAnsi" w:hAnsiTheme="majorHAnsi"/>
+        </w:rPr>
+        <w:t>nipulationsversuche</w:t>
       </w:r>
       <w:r>
         <w:rPr>
@@ -457,24 +804,6 @@
         <w:rPr>
           <w:rFonts w:asciiTheme="majorHAnsi" w:hAnsiTheme="majorHAnsi"/>
         </w:rPr>
-        <w:t>als auch gezielte Ma</w:t>
-      </w:r>
-      <w:r>
-        <w:rPr>
-          <w:rFonts w:asciiTheme="majorHAnsi" w:hAnsiTheme="majorHAnsi"/>
-        </w:rPr>
-        <w:t>nipulationsversuche</w:t>
-      </w:r>
-      <w:r>
-        <w:rPr>
-          <w:rFonts w:asciiTheme="majorHAnsi" w:hAnsiTheme="majorHAnsi"/>
-        </w:rPr>
-        <w:t xml:space="preserve"> </w:t>
-      </w:r>
-      <w:r>
-        <w:rPr>
-          <w:rFonts w:asciiTheme="majorHAnsi" w:hAnsiTheme="majorHAnsi"/>
-        </w:rPr>
         <w:t>d</w:t>
       </w:r>
       <w:r>
@@ -488,6 +817,26 @@
           <w:rFonts w:asciiTheme="majorHAnsi" w:hAnsiTheme="majorHAnsi"/>
         </w:rPr>
         <w:t xml:space="preserve"> die Konsistenz der Daten nicht beeinträchtigen.</w:t>
+      </w:r>
+      <w:r>
+        <w:rPr>
+          <w:rFonts w:asciiTheme="majorHAnsi" w:hAnsiTheme="majorHAnsi"/>
+        </w:rPr>
+        <w:t xml:space="preserve"> Besondere Vorsicht ist auf SQL </w:t>
+      </w:r>
+      <w:proofErr w:type="spellStart"/>
+      <w:r>
+        <w:rPr>
+          <w:rFonts w:asciiTheme="majorHAnsi" w:hAnsiTheme="majorHAnsi"/>
+        </w:rPr>
+        <w:t>Injection</w:t>
+      </w:r>
+      <w:proofErr w:type="spellEnd"/>
+      <w:r>
+        <w:rPr>
+          <w:rFonts w:asciiTheme="majorHAnsi" w:hAnsiTheme="majorHAnsi"/>
+        </w:rPr>
+        <w:t xml:space="preserve"> zu legen.</w:t>
       </w:r>
     </w:p>
     <w:p>
@@ -548,7 +897,67 @@
         <w:rPr>
           <w:rFonts w:asciiTheme="majorHAnsi" w:hAnsiTheme="majorHAnsi"/>
         </w:rPr>
-        <w:t>Für eine erfolgreiche Abnahme des Systems ist neben dem Programmcode für Frontend und Backend eine Dokumentation anzufertigen, welche das zugrundeliegende Modell der Datenbank und eine kurze Benutzerdokumentation beinhaltet. Diese soll sowohl Informationen über die Schnittstelle zum Hinzufügen neuer Stimmen, als auch kurze Erläuterungen zu den einzelnen Analysen für die Wahlen der Jahre 2009 und 2013 beinhalten.</w:t>
+        <w:t>Für eine erfolgreiche Abnahme des Systems ist neben dem Programmcode für Frontend und Backend eine Dokumentation anzufertigen, welche das zugrundeliegende Modell der Datenbank und eine kurze Benutzerdokumentation beinhaltet. Diese soll sowohl Informationen über die Schnittstelle</w:t>
+      </w:r>
+      <w:r>
+        <w:rPr>
+          <w:rFonts w:asciiTheme="majorHAnsi" w:hAnsiTheme="majorHAnsi"/>
+        </w:rPr>
+        <w:t>n</w:t>
+      </w:r>
+      <w:r>
+        <w:rPr>
+          <w:rFonts w:asciiTheme="majorHAnsi" w:hAnsiTheme="majorHAnsi"/>
+        </w:rPr>
+        <w:t xml:space="preserve"> zum Hinzufügen </w:t>
+      </w:r>
+      <w:r>
+        <w:rPr>
+          <w:rFonts w:asciiTheme="majorHAnsi" w:hAnsiTheme="majorHAnsi"/>
+        </w:rPr>
+        <w:lastRenderedPageBreak/>
+        <w:t>neuer Stimmen</w:t>
+      </w:r>
+      <w:proofErr w:type="gramStart"/>
+      <w:r>
+        <w:rPr>
+          <w:rFonts w:asciiTheme="majorHAnsi" w:hAnsiTheme="majorHAnsi"/>
+        </w:rPr>
+        <w:t>, als</w:t>
+      </w:r>
+      <w:proofErr w:type="gramEnd"/>
+      <w:r>
+        <w:rPr>
+          <w:rFonts w:asciiTheme="majorHAnsi" w:hAnsiTheme="majorHAnsi"/>
+        </w:rPr>
+        <w:t xml:space="preserve"> auch kurze Erläuterungen zu den einzelnen Analysen für die </w:t>
+      </w:r>
+      <w:r>
+        <w:rPr>
+          <w:rFonts w:asciiTheme="majorHAnsi" w:hAnsiTheme="majorHAnsi"/>
+        </w:rPr>
+        <w:t xml:space="preserve">Wahlergebnisse </w:t>
+      </w:r>
+      <w:r>
+        <w:rPr>
+          <w:rFonts w:asciiTheme="majorHAnsi" w:hAnsiTheme="majorHAnsi"/>
+        </w:rPr>
+        <w:t>beinhalten.</w:t>
+      </w:r>
+    </w:p>
+    <w:p>
+      <w:pPr>
+        <w:pStyle w:val="Listenabsatz"/>
+        <w:jc w:val="both"/>
+        <w:rPr>
+          <w:rFonts w:asciiTheme="majorHAnsi" w:hAnsiTheme="majorHAnsi"/>
+        </w:rPr>
+      </w:pPr>
+      <w:r>
+        <w:rPr>
+          <w:rFonts w:asciiTheme="majorHAnsi" w:hAnsiTheme="majorHAnsi"/>
+        </w:rPr>
+        <w:t>Klar ist, dass das System die im Lastenheft spezifizierten funktionalen und nichtfunktionalen Anforderungen erfüllen muss sowie alle beschriebenen Benutzerschnittstellen implementiert sein müssen.</w:t>
       </w:r>
     </w:p>
     <w:p>
@@ -565,8 +974,6 @@
         </w:rPr>
         <w:t>Außerdem kann das System nur abgenommen werden, wenn die Analysen bzw. Ergebnisse des Systems keine Abweichungen zum realen Wahlergebnis liefert.</w:t>
       </w:r>
-      <w:bookmarkStart w:id="0" w:name="_GoBack"/>
-      <w:bookmarkEnd w:id="0"/>
     </w:p>
     <w:p>
       <w:pPr>
@@ -588,7 +995,7 @@
 </file>
 
 <file path=word/numbering.xml><?xml version="1.0" encoding="utf-8"?>
-<w:numbering xmlns:wpc="http://schemas.microsoft.com/office/word/2010/wordprocessingCanvas" xmlns:mc="http://schemas.openxmlformats.org/markup-compatibility/2006" xmlns:o="urn:schemas-microsoft-com:office:office" xmlns:r="http://schemas.openxmlformats.org/officeDocument/2006/relationships" xmlns:m="http://schemas.openxmlformats.org/officeDocument/2006/math" xmlns:v="urn:schemas-microsoft-com:vml" xmlns:wp14="http://schemas.microsoft.com/office/word/2010/wordprocessingDrawing" xmlns:wp="http://schemas.openxmlformats.org/drawingml/2006/wordprocessingDrawing" xmlns:w10="urn:schemas-microsoft-com:office:word" xmlns:w="http://schemas.openxmlformats.org/wordprocessingml/2006/main" xmlns:w14="http://schemas.microsoft.com/office/word/2010/wordml" xmlns:wpg="http://schemas.microsoft.com/office/word/2010/wordprocessingGroup" xmlns:wpi="http://schemas.microsoft.com/office/word/2010/wordprocessingInk" xmlns:wne="http://schemas.microsoft.com/office/word/2006/wordml" xmlns:wps="http://schemas.microsoft.com/office/word/2010/wordprocessingShape" mc:Ignorable="w14 wp14">
+<w:numbering xmlns:wpc="http://schemas.microsoft.com/office/word/2010/wordprocessingCanvas" xmlns:mo="http://schemas.microsoft.com/office/mac/office/2008/main" xmlns:mc="http://schemas.openxmlformats.org/markup-compatibility/2006" xmlns:mv="urn:schemas-microsoft-com:mac:vml" xmlns:o="urn:schemas-microsoft-com:office:office" xmlns:r="http://schemas.openxmlformats.org/officeDocument/2006/relationships" xmlns:m="http://schemas.openxmlformats.org/officeDocument/2006/math" xmlns:v="urn:schemas-microsoft-com:vml" xmlns:wp14="http://schemas.microsoft.com/office/word/2010/wordprocessingDrawing" xmlns:wp="http://schemas.openxmlformats.org/drawingml/2006/wordprocessingDrawing" xmlns:w10="urn:schemas-microsoft-com:office:word" xmlns:w="http://schemas.openxmlformats.org/wordprocessingml/2006/main" xmlns:w14="http://schemas.microsoft.com/office/word/2010/wordml" xmlns:wpg="http://schemas.microsoft.com/office/word/2010/wordprocessingGroup" xmlns:wpi="http://schemas.microsoft.com/office/word/2010/wordprocessingInk" xmlns:wne="http://schemas.microsoft.com/office/word/2006/wordml" xmlns:wps="http://schemas.microsoft.com/office/word/2010/wordprocessingShape" mc:Ignorable="w14 wp14">
   <w:abstractNum w:abstractNumId="0">
     <w:nsid w:val="37992D2C"/>
     <w:multiLevelType w:val="hybridMultilevel"/>
@@ -678,8 +1085,124 @@
       </w:pPr>
     </w:lvl>
   </w:abstractNum>
+  <w:abstractNum w:abstractNumId="1">
+    <w:nsid w:val="6BA67F90"/>
+    <w:multiLevelType w:val="hybridMultilevel"/>
+    <w:tmpl w:val="1354F83A"/>
+    <w:lvl w:ilvl="0" w:tplc="04070001">
+      <w:start w:val="1"/>
+      <w:numFmt w:val="bullet"/>
+      <w:lvlText w:val=""/>
+      <w:lvlJc w:val="left"/>
+      <w:pPr>
+        <w:ind w:left="1440" w:hanging="360"/>
+      </w:pPr>
+      <w:rPr>
+        <w:rFonts w:ascii="Symbol" w:hAnsi="Symbol" w:hint="default"/>
+      </w:rPr>
+    </w:lvl>
+    <w:lvl w:ilvl="1" w:tplc="04070003" w:tentative="1">
+      <w:start w:val="1"/>
+      <w:numFmt w:val="bullet"/>
+      <w:lvlText w:val="o"/>
+      <w:lvlJc w:val="left"/>
+      <w:pPr>
+        <w:ind w:left="2160" w:hanging="360"/>
+      </w:pPr>
+      <w:rPr>
+        <w:rFonts w:ascii="Courier New" w:hAnsi="Courier New" w:hint="default"/>
+      </w:rPr>
+    </w:lvl>
+    <w:lvl w:ilvl="2" w:tplc="04070005" w:tentative="1">
+      <w:start w:val="1"/>
+      <w:numFmt w:val="bullet"/>
+      <w:lvlText w:val=""/>
+      <w:lvlJc w:val="left"/>
+      <w:pPr>
+        <w:ind w:left="2880" w:hanging="360"/>
+      </w:pPr>
+      <w:rPr>
+        <w:rFonts w:ascii="Wingdings" w:hAnsi="Wingdings" w:hint="default"/>
+      </w:rPr>
+    </w:lvl>
+    <w:lvl w:ilvl="3" w:tplc="04070001" w:tentative="1">
+      <w:start w:val="1"/>
+      <w:numFmt w:val="bullet"/>
+      <w:lvlText w:val=""/>
+      <w:lvlJc w:val="left"/>
+      <w:pPr>
+        <w:ind w:left="3600" w:hanging="360"/>
+      </w:pPr>
+      <w:rPr>
+        <w:rFonts w:ascii="Symbol" w:hAnsi="Symbol" w:hint="default"/>
+      </w:rPr>
+    </w:lvl>
+    <w:lvl w:ilvl="4" w:tplc="04070003" w:tentative="1">
+      <w:start w:val="1"/>
+      <w:numFmt w:val="bullet"/>
+      <w:lvlText w:val="o"/>
+      <w:lvlJc w:val="left"/>
+      <w:pPr>
+        <w:ind w:left="4320" w:hanging="360"/>
+      </w:pPr>
+      <w:rPr>
+        <w:rFonts w:ascii="Courier New" w:hAnsi="Courier New" w:hint="default"/>
+      </w:rPr>
+    </w:lvl>
+    <w:lvl w:ilvl="5" w:tplc="04070005" w:tentative="1">
+      <w:start w:val="1"/>
+      <w:numFmt w:val="bullet"/>
+      <w:lvlText w:val=""/>
+      <w:lvlJc w:val="left"/>
+      <w:pPr>
+        <w:ind w:left="5040" w:hanging="360"/>
+      </w:pPr>
+      <w:rPr>
+        <w:rFonts w:ascii="Wingdings" w:hAnsi="Wingdings" w:hint="default"/>
+      </w:rPr>
+    </w:lvl>
+    <w:lvl w:ilvl="6" w:tplc="04070001" w:tentative="1">
+      <w:start w:val="1"/>
+      <w:numFmt w:val="bullet"/>
+      <w:lvlText w:val=""/>
+      <w:lvlJc w:val="left"/>
+      <w:pPr>
+        <w:ind w:left="5760" w:hanging="360"/>
+      </w:pPr>
+      <w:rPr>
+        <w:rFonts w:ascii="Symbol" w:hAnsi="Symbol" w:hint="default"/>
+      </w:rPr>
+    </w:lvl>
+    <w:lvl w:ilvl="7" w:tplc="04070003" w:tentative="1">
+      <w:start w:val="1"/>
+      <w:numFmt w:val="bullet"/>
+      <w:lvlText w:val="o"/>
+      <w:lvlJc w:val="left"/>
+      <w:pPr>
+        <w:ind w:left="6480" w:hanging="360"/>
+      </w:pPr>
+      <w:rPr>
+        <w:rFonts w:ascii="Courier New" w:hAnsi="Courier New" w:hint="default"/>
+      </w:rPr>
+    </w:lvl>
+    <w:lvl w:ilvl="8" w:tplc="04070005" w:tentative="1">
+      <w:start w:val="1"/>
+      <w:numFmt w:val="bullet"/>
+      <w:lvlText w:val=""/>
+      <w:lvlJc w:val="left"/>
+      <w:pPr>
+        <w:ind w:left="7200" w:hanging="360"/>
+      </w:pPr>
+      <w:rPr>
+        <w:rFonts w:ascii="Wingdings" w:hAnsi="Wingdings" w:hint="default"/>
+      </w:rPr>
+    </w:lvl>
+  </w:abstractNum>
   <w:num w:numId="1">
     <w:abstractNumId w:val="0"/>
+  </w:num>
+  <w:num w:numId="2">
+    <w:abstractNumId w:val="1"/>
   </w:num>
 </w:numbering>
 </file>
@@ -697,7 +1220,7 @@
     </w:rPrDefault>
     <w:pPrDefault/>
   </w:docDefaults>
-  <w:latentStyles w:defLockedState="0" w:defUIPriority="99" w:defSemiHidden="1" w:defUnhideWhenUsed="1" w:defQFormat="0" w:count="267">
+  <w:latentStyles w:defLockedState="0" w:defUIPriority="99" w:defSemiHidden="1" w:defUnhideWhenUsed="1" w:defQFormat="0" w:count="276">
     <w:lsdException w:name="Normal" w:semiHidden="0" w:uiPriority="0" w:unhideWhenUsed="0" w:qFormat="1"/>
     <w:lsdException w:name="heading 1" w:semiHidden="0" w:uiPriority="9" w:unhideWhenUsed="0" w:qFormat="1"/>
     <w:lsdException w:name="heading 2" w:uiPriority="9" w:qFormat="1"/>
@@ -840,7 +1363,7 @@
     <w:name w:val="Normal"/>
     <w:qFormat/>
   </w:style>
-  <w:style w:type="character" w:default="1" w:styleId="Absatz-Standardschriftart">
+  <w:style w:type="character" w:default="1" w:styleId="Absatzstandardschriftart">
     <w:name w:val="Default Paragraph Font"/>
     <w:uiPriority w:val="1"/>
     <w:semiHidden/>
@@ -882,7 +1405,7 @@
 </file>
 
 <file path=word/stylesWithEffects.xml><?xml version="1.0" encoding="utf-8"?>
-<w:styles xmlns:wpc="http://schemas.microsoft.com/office/word/2010/wordprocessingCanvas" xmlns:mc="http://schemas.openxmlformats.org/markup-compatibility/2006" xmlns:o="urn:schemas-microsoft-com:office:office" xmlns:r="http://schemas.openxmlformats.org/officeDocument/2006/relationships" xmlns:m="http://schemas.openxmlformats.org/officeDocument/2006/math" xmlns:v="urn:schemas-microsoft-com:vml" xmlns:wp14="http://schemas.microsoft.com/office/word/2010/wordprocessingDrawing" xmlns:wp="http://schemas.openxmlformats.org/drawingml/2006/wordprocessingDrawing" xmlns:w10="urn:schemas-microsoft-com:office:word" xmlns:w="http://schemas.openxmlformats.org/wordprocessingml/2006/main" xmlns:w14="http://schemas.microsoft.com/office/word/2010/wordml" xmlns:wpg="http://schemas.microsoft.com/office/word/2010/wordprocessingGroup" xmlns:wpi="http://schemas.microsoft.com/office/word/2010/wordprocessingInk" xmlns:wne="http://schemas.microsoft.com/office/word/2006/wordml" xmlns:wps="http://schemas.microsoft.com/office/word/2010/wordprocessingShape" mc:Ignorable="w14 wp14">
+<w:styles xmlns:wpc="http://schemas.microsoft.com/office/word/2010/wordprocessingCanvas" xmlns:mo="http://schemas.microsoft.com/office/mac/office/2008/main" xmlns:mc="http://schemas.openxmlformats.org/markup-compatibility/2006" xmlns:mv="urn:schemas-microsoft-com:mac:vml" xmlns:o="urn:schemas-microsoft-com:office:office" xmlns:r="http://schemas.openxmlformats.org/officeDocument/2006/relationships" xmlns:m="http://schemas.openxmlformats.org/officeDocument/2006/math" xmlns:v="urn:schemas-microsoft-com:vml" xmlns:wp14="http://schemas.microsoft.com/office/word/2010/wordprocessingDrawing" xmlns:wp="http://schemas.openxmlformats.org/drawingml/2006/wordprocessingDrawing" xmlns:w10="urn:schemas-microsoft-com:office:word" xmlns:w="http://schemas.openxmlformats.org/wordprocessingml/2006/main" xmlns:w14="http://schemas.microsoft.com/office/word/2010/wordml" xmlns:wpg="http://schemas.microsoft.com/office/word/2010/wordprocessingGroup" xmlns:wpi="http://schemas.microsoft.com/office/word/2010/wordprocessingInk" xmlns:wne="http://schemas.microsoft.com/office/word/2006/wordml" xmlns:wps="http://schemas.microsoft.com/office/word/2010/wordprocessingShape" mc:Ignorable="w14 wp14">
   <w:docDefaults>
     <w:rPrDefault>
       <w:rPr>
@@ -894,7 +1417,7 @@
     </w:rPrDefault>
     <w:pPrDefault/>
   </w:docDefaults>
-  <w:latentStyles w:defLockedState="0" w:defUIPriority="99" w:defSemiHidden="1" w:defUnhideWhenUsed="1" w:defQFormat="0" w:count="267">
+  <w:latentStyles w:defLockedState="0" w:defUIPriority="99" w:defSemiHidden="1" w:defUnhideWhenUsed="1" w:defQFormat="0" w:count="276">
     <w:lsdException w:name="Normal" w:semiHidden="0" w:uiPriority="0" w:unhideWhenUsed="0" w:qFormat="1"/>
     <w:lsdException w:name="heading 1" w:semiHidden="0" w:uiPriority="9" w:unhideWhenUsed="0" w:qFormat="1"/>
     <w:lsdException w:name="heading 2" w:uiPriority="9" w:qFormat="1"/>
@@ -1037,7 +1560,7 @@
     <w:name w:val="Normal"/>
     <w:qFormat/>
   </w:style>
-  <w:style w:type="character" w:default="1" w:styleId="Absatz-Standardschriftart">
+  <w:style w:type="character" w:default="1" w:styleId="Absatzstandardschriftart">
     <w:name w:val="Default Paragraph Font"/>
     <w:uiPriority w:val="1"/>
     <w:semiHidden/>

</xml_diff>